<commit_message>
Aggregate removal, document updates, and value object tests
</commit_message>
<xml_diff>
--- a/docs/APS Report/Draft/GroupTwoReport iss3.docx
+++ b/docs/APS Report/Draft/GroupTwoReport iss3.docx
@@ -516,7 +516,21 @@
                 <w:rStyle w:val="Hyperlink"/>
                 <w:noProof/>
               </w:rPr>
-              <w:t>4.1.2 Sub-Domains</w:t>
+              <w:t xml:space="preserve">4.1.2 </w:t>
+            </w:r>
+            <w:r>
+              <w:rPr>
+                <w:rStyle w:val="Hyperlink"/>
+                <w:noProof/>
+              </w:rPr>
+              <w:t>Sub Domain</w:t>
+            </w:r>
+            <w:r>
+              <w:rPr>
+                <w:rStyle w:val="Hyperlink"/>
+                <w:noProof/>
+              </w:rPr>
+              <w:t>s</w:t>
             </w:r>
             <w:r>
               <w:rPr>
@@ -587,7 +601,21 @@
                 <w:rStyle w:val="Hyperlink"/>
                 <w:noProof/>
               </w:rPr>
-              <w:t>4.1.3 Generic Sub-Domains</w:t>
+              <w:t xml:space="preserve">4.1.3 Generic </w:t>
+            </w:r>
+            <w:r>
+              <w:rPr>
+                <w:rStyle w:val="Hyperlink"/>
+                <w:noProof/>
+              </w:rPr>
+              <w:t>Sub Domain</w:t>
+            </w:r>
+            <w:r>
+              <w:rPr>
+                <w:rStyle w:val="Hyperlink"/>
+                <w:noProof/>
+              </w:rPr>
+              <w:t>s</w:t>
             </w:r>
             <w:r>
               <w:rPr>
@@ -1226,7 +1254,21 @@
                 <w:rStyle w:val="Hyperlink"/>
                 <w:noProof/>
               </w:rPr>
-              <w:t>5.1.4 Generic Sub-Domains</w:t>
+              <w:t xml:space="preserve">5.1.4 Generic </w:t>
+            </w:r>
+            <w:r>
+              <w:rPr>
+                <w:rStyle w:val="Hyperlink"/>
+                <w:noProof/>
+              </w:rPr>
+              <w:t>Sub Domain</w:t>
+            </w:r>
+            <w:r>
+              <w:rPr>
+                <w:rStyle w:val="Hyperlink"/>
+                <w:noProof/>
+              </w:rPr>
+              <w:t>s</w:t>
             </w:r>
             <w:r>
               <w:rPr>
@@ -6268,7 +6310,19 @@
     <w:p/>
     <w:p>
       <w:r>
-        <w:t xml:space="preserve">These Domains Models are sub-divided into levels of importance starting with the Core Domain, Sub-Domains and, at the lowest level of importance, Generic Sub-Domains. </w:t>
+        <w:t xml:space="preserve">These Domains Models are sub-divided into levels of importance starting with the Core Domain, </w:t>
+      </w:r>
+      <w:r>
+        <w:t>Sub Domain</w:t>
+      </w:r>
+      <w:r>
+        <w:t xml:space="preserve">s and, at the lowest level of importance, Generic </w:t>
+      </w:r>
+      <w:r>
+        <w:t>Sub Domain</w:t>
+      </w:r>
+      <w:r>
+        <w:t xml:space="preserve">s. </w:t>
       </w:r>
     </w:p>
     <w:p/>
@@ -6409,10 +6463,10 @@
       <w:bookmarkStart w:id="7" w:name="_Toc389915702"/>
       <w:bookmarkStart w:id="8" w:name="_Toc390794336"/>
       <w:r>
-        <w:t>Sub-</w:t>
-      </w:r>
-      <w:r>
-        <w:t>Domains</w:t>
+        <w:t>Sub Domain</w:t>
+      </w:r>
+      <w:r>
+        <w:t>s</w:t>
       </w:r>
       <w:bookmarkEnd w:id="7"/>
       <w:bookmarkEnd w:id="8"/>
@@ -6422,16 +6476,10 @@
         <w:t xml:space="preserve">The </w:t>
       </w:r>
       <w:r>
-        <w:t>S</w:t>
-      </w:r>
-      <w:r>
-        <w:t>ub</w:t>
-      </w:r>
-      <w:r>
-        <w:t>-D</w:t>
-      </w:r>
-      <w:r>
-        <w:t>omains can be identified as important business elements that are not core to the business</w:t>
+        <w:t>Sub Domain</w:t>
+      </w:r>
+      <w:r>
+        <w:t>s can be identified as important business elements that are not core to the business</w:t>
       </w:r>
       <w:r>
         <w:t xml:space="preserve"> offering</w:t>
@@ -6451,13 +6499,13 @@
       <w:bookmarkStart w:id="9" w:name="_Toc389915703"/>
       <w:bookmarkStart w:id="10" w:name="_Toc390794337"/>
       <w:r>
-        <w:t>Generic Sub</w:t>
-      </w:r>
-      <w:r>
-        <w:t>-</w:t>
-      </w:r>
-      <w:r>
-        <w:t>Domains</w:t>
+        <w:t xml:space="preserve">Generic </w:t>
+      </w:r>
+      <w:r>
+        <w:t>Sub Domain</w:t>
+      </w:r>
+      <w:r>
+        <w:t>s</w:t>
       </w:r>
       <w:bookmarkEnd w:id="9"/>
       <w:bookmarkEnd w:id="10"/>
@@ -6467,16 +6515,10 @@
         <w:t xml:space="preserve">Generic </w:t>
       </w:r>
       <w:r>
-        <w:t>S</w:t>
-      </w:r>
-      <w:r>
-        <w:t>ub</w:t>
-      </w:r>
-      <w:r>
-        <w:t>-D</w:t>
-      </w:r>
-      <w:r>
-        <w:t xml:space="preserve">omains contain </w:t>
+        <w:t>Sub Domain</w:t>
+      </w:r>
+      <w:r>
+        <w:t xml:space="preserve">s contain </w:t>
       </w:r>
       <w:r>
         <w:t>functionality</w:t>
@@ -7396,13 +7438,30 @@
     <w:p/>
     <w:p>
       <w:r>
-        <w:t xml:space="preserve">When implementing DDD it is important to consider the business domain and requirements and then identify and separate the elements that </w:t>
+        <w:t>When implementing DDD it is important to consider the business domain and requirements</w:t>
+      </w:r>
+      <w:r>
+        <w:t>,</w:t>
+      </w:r>
+      <w:r>
+        <w:t xml:space="preserve"> then identify and separate </w:t>
+      </w:r>
+      <w:bookmarkStart w:id="18" w:name="_GoBack"/>
+      <w:bookmarkEnd w:id="18"/>
+      <w:r>
+        <w:t xml:space="preserve">the elements that </w:t>
       </w:r>
       <w:r>
         <w:t>are</w:t>
       </w:r>
       <w:r>
-        <w:t xml:space="preserve"> core to the business and the elements that support the core. The remainder of this section will discuss the implemented design from a high-level architectural perspective</w:t>
+        <w:t xml:space="preserve"> core to the business </w:t>
+      </w:r>
+      <w:r>
+        <w:t>as well as</w:t>
+      </w:r>
+      <w:r>
+        <w:t xml:space="preserve"> the elements that support the core. The remainder of this section will discuss the implemented design from a high-level architectural perspective</w:t>
       </w:r>
       <w:r>
         <w:t xml:space="preserve"> using the Domains as a basis</w:t>
@@ -7420,11 +7479,11 @@
       <w:pPr>
         <w:pStyle w:val="Heading3"/>
       </w:pPr>
-      <w:bookmarkStart w:id="18" w:name="_Toc390794343"/>
+      <w:bookmarkStart w:id="19" w:name="_Toc390794343"/>
       <w:r>
         <w:t>Domain Components</w:t>
       </w:r>
-      <w:bookmarkEnd w:id="18"/>
+      <w:bookmarkEnd w:id="19"/>
     </w:p>
     <w:p>
       <w:r>
@@ -7475,11 +7534,11 @@
       <w:pPr>
         <w:pStyle w:val="Heading3"/>
       </w:pPr>
-      <w:bookmarkStart w:id="19" w:name="_Toc390794344"/>
+      <w:bookmarkStart w:id="20" w:name="_Toc390794344"/>
       <w:r>
         <w:t>Core Domain</w:t>
       </w:r>
-      <w:bookmarkEnd w:id="19"/>
+      <w:bookmarkEnd w:id="20"/>
     </w:p>
     <w:p>
       <w:r>
@@ -7521,15 +7580,21 @@
       <w:pPr>
         <w:pStyle w:val="Heading3"/>
       </w:pPr>
-      <w:bookmarkStart w:id="20" w:name="_Toc390794345"/>
+      <w:bookmarkStart w:id="21" w:name="_Toc390794345"/>
       <w:r>
         <w:t>Sub Domains</w:t>
       </w:r>
-      <w:bookmarkEnd w:id="20"/>
-    </w:p>
-    <w:p>
-      <w:r>
-        <w:t xml:space="preserve">In order to support the Core Domain, the following Sub-Domains were identified; Customer registration and maintenance and Billing Company creation and maintenance. </w:t>
+      <w:bookmarkEnd w:id="21"/>
+    </w:p>
+    <w:p>
+      <w:r>
+        <w:t xml:space="preserve">In order to support the Core Domain, the following </w:t>
+      </w:r>
+      <w:r>
+        <w:t>Sub Domain</w:t>
+      </w:r>
+      <w:r>
+        <w:t xml:space="preserve">s were identified; Customer registration and maintenance and Billing Company creation and maintenance. </w:t>
       </w:r>
     </w:p>
     <w:p/>
@@ -7537,22 +7602,28 @@
       <w:pPr>
         <w:pStyle w:val="Heading3"/>
       </w:pPr>
-      <w:bookmarkStart w:id="21" w:name="_Toc390794346"/>
+      <w:bookmarkStart w:id="22" w:name="_Toc390794346"/>
       <w:r>
         <w:lastRenderedPageBreak/>
-        <w:t>Generic Sub</w:t>
-      </w:r>
-      <w:r>
-        <w:t>-</w:t>
-      </w:r>
-      <w:r>
-        <w:t>Domains</w:t>
-      </w:r>
-      <w:bookmarkEnd w:id="21"/>
-    </w:p>
-    <w:p>
-      <w:r>
-        <w:t>In the APS Solution there are the following Generic Sub-Domains; the 3</w:t>
+        <w:t xml:space="preserve">Generic </w:t>
+      </w:r>
+      <w:r>
+        <w:t>Sub Domain</w:t>
+      </w:r>
+      <w:r>
+        <w:t>s</w:t>
+      </w:r>
+      <w:bookmarkEnd w:id="22"/>
+    </w:p>
+    <w:p>
+      <w:r>
+        <w:t xml:space="preserve">In the APS Solution there are the following Generic </w:t>
+      </w:r>
+      <w:r>
+        <w:t>Sub Domain</w:t>
+      </w:r>
+      <w:r>
+        <w:t>s; the 3</w:t>
       </w:r>
       <w:r>
         <w:rPr>
@@ -7587,11 +7658,11 @@
       <w:pPr>
         <w:pStyle w:val="Heading3"/>
       </w:pPr>
-      <w:bookmarkStart w:id="22" w:name="_Toc390794347"/>
+      <w:bookmarkStart w:id="23" w:name="_Toc390794347"/>
       <w:r>
         <w:t>Integrating the different domains</w:t>
       </w:r>
-      <w:bookmarkEnd w:id="22"/>
+      <w:bookmarkEnd w:id="23"/>
     </w:p>
     <w:p>
       <w:r>
@@ -7717,11 +7788,11 @@
       <w:pPr>
         <w:pStyle w:val="Heading1"/>
       </w:pPr>
-      <w:bookmarkStart w:id="23" w:name="_Toc390794348"/>
+      <w:bookmarkStart w:id="24" w:name="_Toc390794348"/>
       <w:r>
         <w:t>Tactical Design</w:t>
       </w:r>
-      <w:bookmarkEnd w:id="23"/>
+      <w:bookmarkEnd w:id="24"/>
     </w:p>
     <w:p>
       <w:r>
@@ -7766,11 +7837,11 @@
       <w:pPr>
         <w:pStyle w:val="Heading2"/>
       </w:pPr>
-      <w:bookmarkStart w:id="24" w:name="_Toc390794349"/>
+      <w:bookmarkStart w:id="25" w:name="_Toc390794349"/>
       <w:r>
         <w:t>Domain and feature allocation</w:t>
       </w:r>
-      <w:bookmarkEnd w:id="24"/>
+      <w:bookmarkEnd w:id="25"/>
     </w:p>
     <w:p>
       <w:r>
@@ -7854,11 +7925,11 @@
       <w:pPr>
         <w:pStyle w:val="Heading2"/>
       </w:pPr>
-      <w:bookmarkStart w:id="25" w:name="_Toc390794350"/>
+      <w:bookmarkStart w:id="26" w:name="_Toc390794350"/>
       <w:r>
         <w:t>Project structure</w:t>
       </w:r>
-      <w:bookmarkEnd w:id="25"/>
+      <w:bookmarkEnd w:id="26"/>
     </w:p>
     <w:p>
       <w:r>
@@ -7969,11 +8040,11 @@
       <w:pPr>
         <w:pStyle w:val="Heading3"/>
       </w:pPr>
-      <w:bookmarkStart w:id="26" w:name="_Toc390794351"/>
+      <w:bookmarkStart w:id="27" w:name="_Toc390794351"/>
       <w:r>
         <w:t>Unit Tests</w:t>
       </w:r>
-      <w:bookmarkEnd w:id="26"/>
+      <w:bookmarkEnd w:id="27"/>
     </w:p>
     <w:p>
       <w:r>
@@ -8039,11 +8110,11 @@
       <w:pPr>
         <w:pStyle w:val="Heading3"/>
       </w:pPr>
-      <w:bookmarkStart w:id="27" w:name="_Toc390794352"/>
+      <w:bookmarkStart w:id="28" w:name="_Toc390794352"/>
       <w:r>
         <w:t>Fakes</w:t>
       </w:r>
-      <w:bookmarkEnd w:id="27"/>
+      <w:bookmarkEnd w:id="28"/>
     </w:p>
     <w:p>
       <w:r>
@@ -8105,11 +8176,11 @@
       <w:pPr>
         <w:pStyle w:val="Heading3"/>
       </w:pPr>
-      <w:bookmarkStart w:id="28" w:name="_Toc390794353"/>
+      <w:bookmarkStart w:id="29" w:name="_Toc390794353"/>
       <w:r>
         <w:t>Domain Models</w:t>
       </w:r>
-      <w:bookmarkEnd w:id="28"/>
+      <w:bookmarkEnd w:id="29"/>
     </w:p>
     <w:p>
       <w:r>
@@ -8131,7 +8202,25 @@
     <w:p/>
     <w:p>
       <w:r>
-        <w:t xml:space="preserve">Examples are of managing Customers, managing Billing Companies or even running the </w:t>
+        <w:t xml:space="preserve">Examples are of managing </w:t>
+      </w:r>
+      <w:r>
+        <w:rPr>
+          <w:i/>
+        </w:rPr>
+        <w:t>Customers</w:t>
+      </w:r>
+      <w:r>
+        <w:t xml:space="preserve">, managing </w:t>
+      </w:r>
+      <w:r>
+        <w:rPr>
+          <w:i/>
+        </w:rPr>
+        <w:t>Billing Companies</w:t>
+      </w:r>
+      <w:r>
+        <w:t xml:space="preserve"> or even running the </w:t>
       </w:r>
       <w:r>
         <w:rPr>
@@ -8163,11 +8252,11 @@
       <w:pPr>
         <w:pStyle w:val="Heading3"/>
       </w:pPr>
-      <w:bookmarkStart w:id="29" w:name="_Toc390794354"/>
+      <w:bookmarkStart w:id="30" w:name="_Toc390794354"/>
       <w:r>
         <w:t>Application Services</w:t>
       </w:r>
-      <w:bookmarkEnd w:id="29"/>
+      <w:bookmarkEnd w:id="30"/>
     </w:p>
     <w:p>
       <w:r>
@@ -8433,11 +8522,11 @@
       <w:pPr>
         <w:pStyle w:val="Heading3"/>
       </w:pPr>
-      <w:bookmarkStart w:id="30" w:name="_Toc390794355"/>
+      <w:bookmarkStart w:id="31" w:name="_Toc390794355"/>
       <w:r>
         <w:t>Integration and Published Language</w:t>
       </w:r>
-      <w:bookmarkEnd w:id="30"/>
+      <w:bookmarkEnd w:id="31"/>
     </w:p>
     <w:p>
       <w:r>
@@ -8609,11 +8698,11 @@
       <w:pPr>
         <w:pStyle w:val="Heading3"/>
       </w:pPr>
-      <w:bookmarkStart w:id="31" w:name="_Toc390794356"/>
+      <w:bookmarkStart w:id="32" w:name="_Toc390794356"/>
       <w:r>
         <w:t>Common Classes</w:t>
       </w:r>
-      <w:bookmarkEnd w:id="31"/>
+      <w:bookmarkEnd w:id="32"/>
     </w:p>
     <w:p>
       <w:r>
@@ -8784,14 +8873,14 @@
       <w:pPr>
         <w:pStyle w:val="Heading2"/>
       </w:pPr>
-      <w:bookmarkStart w:id="32" w:name="_Toc390794357"/>
+      <w:bookmarkStart w:id="33" w:name="_Toc390794357"/>
       <w:r>
         <w:t>Development Strategy</w:t>
       </w:r>
       <w:r>
         <w:t xml:space="preserve"> and Version Control</w:t>
       </w:r>
-      <w:bookmarkEnd w:id="32"/>
+      <w:bookmarkEnd w:id="33"/>
     </w:p>
     <w:p>
       <w:r>
@@ -9094,7 +9183,7 @@
       <w:pPr>
         <w:pStyle w:val="Heading2"/>
       </w:pPr>
-      <w:bookmarkStart w:id="33" w:name="_Toc390794358"/>
+      <w:bookmarkStart w:id="34" w:name="_Toc390794358"/>
       <w:r>
         <w:t xml:space="preserve">Specifications by </w:t>
       </w:r>
@@ -9108,7 +9197,7 @@
       <w:r>
         <w:t>xample</w:t>
       </w:r>
-      <w:bookmarkEnd w:id="33"/>
+      <w:bookmarkEnd w:id="34"/>
     </w:p>
     <w:p>
       <w:r>
@@ -9407,11 +9496,11 @@
       <w:pPr>
         <w:pStyle w:val="Heading2"/>
       </w:pPr>
-      <w:bookmarkStart w:id="34" w:name="_Toc390794359"/>
+      <w:bookmarkStart w:id="35" w:name="_Toc390794359"/>
       <w:r>
         <w:t>Test Driven Development</w:t>
       </w:r>
-      <w:bookmarkEnd w:id="34"/>
+      <w:bookmarkEnd w:id="35"/>
     </w:p>
     <w:p>
       <w:r>
@@ -9600,11 +9689,11 @@
       <w:pPr>
         <w:pStyle w:val="Heading2"/>
       </w:pPr>
-      <w:bookmarkStart w:id="35" w:name="_Toc390794360"/>
+      <w:bookmarkStart w:id="36" w:name="_Toc390794360"/>
       <w:r>
         <w:t>Object Orientation Principles</w:t>
       </w:r>
-      <w:bookmarkEnd w:id="35"/>
+      <w:bookmarkEnd w:id="36"/>
     </w:p>
     <w:p>
       <w:r>
@@ -9700,11 +9789,11 @@
       <w:pPr>
         <w:pStyle w:val="Heading3"/>
       </w:pPr>
-      <w:bookmarkStart w:id="36" w:name="_Toc390794361"/>
+      <w:bookmarkStart w:id="37" w:name="_Toc390794361"/>
       <w:r>
         <w:t>Single Responsibility Principle</w:t>
       </w:r>
-      <w:bookmarkEnd w:id="36"/>
+      <w:bookmarkEnd w:id="37"/>
     </w:p>
     <w:p>
       <w:pPr>
@@ -9878,11 +9967,11 @@
       <w:pPr>
         <w:pStyle w:val="Heading3"/>
       </w:pPr>
-      <w:bookmarkStart w:id="37" w:name="_Toc390794362"/>
+      <w:bookmarkStart w:id="38" w:name="_Toc390794362"/>
       <w:r>
         <w:t>Dependency Inversion Principle</w:t>
       </w:r>
-      <w:bookmarkEnd w:id="37"/>
+      <w:bookmarkEnd w:id="38"/>
     </w:p>
     <w:p>
       <w:r>
@@ -10077,11 +10166,11 @@
       <w:pPr>
         <w:pStyle w:val="Heading3"/>
       </w:pPr>
-      <w:bookmarkStart w:id="38" w:name="_Toc390794363"/>
+      <w:bookmarkStart w:id="39" w:name="_Toc390794363"/>
       <w:r>
         <w:t>Interface Segregation Principle</w:t>
       </w:r>
-      <w:bookmarkEnd w:id="38"/>
+      <w:bookmarkEnd w:id="39"/>
     </w:p>
     <w:p>
       <w:r>
@@ -10384,7 +10473,7 @@
       <w:pPr>
         <w:pStyle w:val="Heading2"/>
       </w:pPr>
-      <w:bookmarkStart w:id="39" w:name="_Toc390794364"/>
+      <w:bookmarkStart w:id="40" w:name="_Toc390794364"/>
       <w:r>
         <w:t>Pai</w:t>
       </w:r>
@@ -10394,7 +10483,7 @@
       <w:r>
         <w:t>s</w:t>
       </w:r>
-      <w:bookmarkEnd w:id="39"/>
+      <w:bookmarkEnd w:id="40"/>
     </w:p>
     <w:p>
       <w:r>
@@ -10605,11 +10694,20 @@
       <w:pPr>
         <w:pStyle w:val="Heading2"/>
       </w:pPr>
-      <w:bookmarkStart w:id="40" w:name="_Toc390794365"/>
+      <w:r>
+        <w:t>Object Orientation Programming Design Patterns</w:t>
+      </w:r>
+    </w:p>
+    <w:p/>
+    <w:p>
+      <w:pPr>
+        <w:pStyle w:val="Heading2"/>
+      </w:pPr>
+      <w:bookmarkStart w:id="41" w:name="_Toc390794365"/>
       <w:r>
         <w:t>Domain Building Blocks</w:t>
       </w:r>
-      <w:bookmarkEnd w:id="40"/>
+      <w:bookmarkEnd w:id="41"/>
     </w:p>
     <w:p>
       <w:r>
@@ -10631,11 +10729,11 @@
       <w:pPr>
         <w:pStyle w:val="Heading3"/>
       </w:pPr>
-      <w:bookmarkStart w:id="41" w:name="_Toc390794366"/>
+      <w:bookmarkStart w:id="42" w:name="_Toc390794366"/>
       <w:r>
         <w:t>Aggregates</w:t>
       </w:r>
-      <w:bookmarkEnd w:id="41"/>
+      <w:bookmarkEnd w:id="42"/>
     </w:p>
     <w:p>
       <w:r>
@@ -10675,7 +10773,13 @@
         <w:t>Customer</w:t>
       </w:r>
       <w:r>
-        <w:t xml:space="preserve"> Class was given identity and functions as the Aggregate Root of the Customer Sub-Domain.</w:t>
+        <w:t xml:space="preserve"> Class was given identity and functions as the Aggregate Root of the Customer </w:t>
+      </w:r>
+      <w:r>
+        <w:t>Sub Domain</w:t>
+      </w:r>
+      <w:r>
+        <w:t>.</w:t>
       </w:r>
     </w:p>
     <w:p/>
@@ -10692,7 +10796,13 @@
       </w:r>
       <w:proofErr w:type="spellEnd"/>
       <w:r>
-        <w:t xml:space="preserve"> Class was given identity and functions as the Aggregate Root of the Billing Company Sub-Domain.</w:t>
+        <w:t xml:space="preserve"> Class was given identity and functions as the Aggregate Root of the Billing Company </w:t>
+      </w:r>
+      <w:r>
+        <w:t>Sub Domain</w:t>
+      </w:r>
+      <w:r>
+        <w:t>.</w:t>
       </w:r>
     </w:p>
     <w:p/>
@@ -10726,11 +10836,11 @@
       <w:pPr>
         <w:pStyle w:val="Heading3"/>
       </w:pPr>
-      <w:bookmarkStart w:id="42" w:name="_Toc390794367"/>
+      <w:bookmarkStart w:id="43" w:name="_Toc390794367"/>
       <w:r>
         <w:t>Entities</w:t>
       </w:r>
-      <w:bookmarkEnd w:id="42"/>
+      <w:bookmarkEnd w:id="43"/>
     </w:p>
     <w:p>
       <w:r>
@@ -10844,7 +10954,11 @@
         <w:t>discovered</w:t>
       </w:r>
       <w:r>
-        <w:t xml:space="preserve"> that an APS Solution customer could potentially have multiple accounts with the same external e-Billing Company. An example of this would be a person that owns multiple properties; he/she would have multiple municipal accounts, but only one APS account. A design decision was made </w:t>
+        <w:t xml:space="preserve"> that an APS Solution customer could potentially have multiple accounts with the same external e-Billing Company. An example of this would be a person that owns multiple properties; he/she would have multiple municipal accounts, but only one APS </w:t>
+      </w:r>
+      <w:r>
+        <w:lastRenderedPageBreak/>
+        <w:t xml:space="preserve">account. A design decision was made </w:t>
       </w:r>
       <w:r>
         <w:t>to give</w:t>
@@ -10867,7 +10981,6 @@
         <w:t xml:space="preserve"> </w:t>
       </w:r>
       <w:r>
-        <w:lastRenderedPageBreak/>
         <w:t xml:space="preserve">Class identity </w:t>
       </w:r>
       <w:r>
@@ -10894,11 +11007,11 @@
       <w:pPr>
         <w:pStyle w:val="Heading3"/>
       </w:pPr>
-      <w:bookmarkStart w:id="43" w:name="_Toc390794368"/>
+      <w:bookmarkStart w:id="44" w:name="_Toc390794368"/>
       <w:r>
         <w:t>Value Objects</w:t>
       </w:r>
-      <w:bookmarkEnd w:id="43"/>
+      <w:bookmarkEnd w:id="44"/>
     </w:p>
     <w:p>
       <w:r>
@@ -10911,7 +11024,13 @@
     <w:p/>
     <w:p>
       <w:r>
-        <w:t xml:space="preserve">In the Customer Domain the Value Objects used includes the Customer’s APS Solution user credentials, email address, first name, last name, telephone number etc. </w:t>
+        <w:t>In the Customer Domain the Value Objects used include</w:t>
+      </w:r>
+      <w:r>
+        <w:t>s</w:t>
+      </w:r>
+      <w:r>
+        <w:t xml:space="preserve"> the Customer’s APS Solution user credentials, email address, first name, last name, telephone number etc. </w:t>
       </w:r>
     </w:p>
     <w:p/>
@@ -10931,11 +11050,11 @@
       <w:pPr>
         <w:pStyle w:val="Heading1"/>
       </w:pPr>
-      <w:bookmarkStart w:id="44" w:name="_Toc390794369"/>
+      <w:bookmarkStart w:id="45" w:name="_Toc390794369"/>
       <w:r>
         <w:t>Proposed Enhancements</w:t>
       </w:r>
-      <w:bookmarkEnd w:id="44"/>
+      <w:bookmarkEnd w:id="45"/>
     </w:p>
     <w:p>
       <w:pPr>
@@ -10954,11 +11073,11 @@
       <w:pPr>
         <w:pStyle w:val="Heading1"/>
       </w:pPr>
-      <w:bookmarkStart w:id="45" w:name="_Toc390794370"/>
+      <w:bookmarkStart w:id="46" w:name="_Toc390794370"/>
       <w:r>
         <w:t>Conclusion</w:t>
       </w:r>
-      <w:bookmarkEnd w:id="45"/>
+      <w:bookmarkEnd w:id="46"/>
     </w:p>
     <w:p>
       <w:pPr>
@@ -10971,7 +11090,7 @@
         <w:br w:type="page"/>
       </w:r>
     </w:p>
-    <w:bookmarkStart w:id="46" w:name="_Toc390794371" w:displacedByCustomXml="next"/>
+    <w:bookmarkStart w:id="47" w:name="_Toc390794371" w:displacedByCustomXml="next"/>
     <w:sdt>
       <w:sdtPr>
         <w:rPr>
@@ -10996,7 +11115,7 @@
           <w:r>
             <w:t>References</w:t>
           </w:r>
-          <w:bookmarkEnd w:id="46"/>
+          <w:bookmarkEnd w:id="47"/>
         </w:p>
         <w:sdt>
           <w:sdtPr>
@@ -11005,8 +11124,6 @@
           </w:sdtPr>
           <w:sdtEndPr/>
           <w:sdtContent>
-            <w:bookmarkStart w:id="47" w:name="_GoBack" w:displacedByCustomXml="prev"/>
-            <w:bookmarkEnd w:id="47" w:displacedByCustomXml="prev"/>
             <w:p>
               <w:pPr>
                 <w:rPr>
@@ -18797,7 +18914,7 @@
           <w:rPr>
             <w:noProof/>
           </w:rPr>
-          <w:t>26</w:t>
+          <w:t>18</w:t>
         </w:r>
         <w:r>
           <w:rPr>
@@ -21620,7 +21737,7 @@
 </file>
 
 <file path=customXml/itemProps1.xml><?xml version="1.0" encoding="utf-8"?>
-<ds:datastoreItem xmlns:ds="http://schemas.openxmlformats.org/officeDocument/2006/customXml" ds:itemID="{762B8448-460C-4469-8F58-7B80218D9FB0}">
+<ds:datastoreItem xmlns:ds="http://schemas.openxmlformats.org/officeDocument/2006/customXml" ds:itemID="{8DF1A405-DD94-4B81-A0E4-40C5BEF75BFB}">
   <ds:schemaRefs>
     <ds:schemaRef ds:uri="http://schemas.openxmlformats.org/officeDocument/2006/bibliography"/>
   </ds:schemaRefs>

</xml_diff>